<commit_message>
video added to report
</commit_message>
<xml_diff>
--- a/Steering Behaviours Report.docx
+++ b/Steering Behaviours Report.docx
@@ -30,6 +30,42 @@
     <w:p>
       <w:pPr>
         <w:jc w:val="center"/>
+        <w:rPr>
+          <w:b/>
+          <w:u w:val="single"/>
+        </w:rPr>
+      </w:pPr>
+    </w:p>
+    <w:p>
+      <w:pPr>
+        <w:jc w:val="center"/>
+        <w:rPr>
+          <w:b/>
+          <w:u w:val="single"/>
+        </w:rPr>
+      </w:pPr>
+      <w:r>
+        <w:rPr>
+          <w:b/>
+          <w:u w:val="single"/>
+        </w:rPr>
+        <w:t xml:space="preserve">Vimeo Link to video: </w:t>
+      </w:r>
+      <w:hyperlink r:id="rId5" w:history="1">
+        <w:r>
+          <w:rPr>
+            <w:rStyle w:val="Hyperlink"/>
+            <w:b/>
+          </w:rPr>
+          <w:t>https://vimeo.com/250131223</w:t>
+        </w:r>
+      </w:hyperlink>
+      <w:bookmarkStart w:id="0" w:name="_GoBack"/>
+      <w:bookmarkEnd w:id="0"/>
+    </w:p>
+    <w:p>
+      <w:pPr>
+        <w:jc w:val="center"/>
       </w:pPr>
     </w:p>
     <w:p>
@@ -82,8 +118,6 @@
       <w:r>
         <w:t>. The fleeing behaviour will try to avoid a certain target.</w:t>
       </w:r>
-      <w:bookmarkStart w:id="0" w:name="_GoBack"/>
-      <w:bookmarkEnd w:id="0"/>
     </w:p>
     <w:p>
       <w:pPr>
@@ -371,7 +405,11 @@
         <w:t xml:space="preserve"> I used the Translate method to </w:t>
       </w:r>
       <w:r>
-        <w:t>move the AI’s coordinates towards the player at a rate of 50 pixels per second, multiplying it by the system’s time ‘</w:t>
+        <w:t xml:space="preserve">move the AI’s coordinates towards the player at a rate of 50 pixels per second, multiplying it by the system’s time </w:t>
+      </w:r>
+      <w:r>
+        <w:lastRenderedPageBreak/>
+        <w:t>‘</w:t>
       </w:r>
       <w:proofErr w:type="spellStart"/>
       <w:r>
@@ -401,7 +439,6 @@
         <w:jc w:val="center"/>
       </w:pPr>
       <w:r>
-        <w:lastRenderedPageBreak/>
         <w:t>Baking the terrain:</w:t>
       </w:r>
       <w:r>
@@ -545,7 +582,7 @@
           <w:sz w:val="20"/>
         </w:rPr>
       </w:pPr>
-      <w:hyperlink r:id="rId5" w:history="1">
+      <w:hyperlink r:id="rId6" w:history="1">
         <w:r>
           <w:rPr>
             <w:rStyle w:val="Hyperlink"/>
@@ -567,7 +604,7 @@
           <w:sz w:val="20"/>
         </w:rPr>
       </w:pPr>
-      <w:hyperlink r:id="rId6" w:history="1">
+      <w:hyperlink r:id="rId7" w:history="1">
         <w:r>
           <w:rPr>
             <w:rStyle w:val="Hyperlink"/>
@@ -589,7 +626,7 @@
           <w:sz w:val="20"/>
         </w:rPr>
       </w:pPr>
-      <w:hyperlink r:id="rId7" w:history="1">
+      <w:hyperlink r:id="rId8" w:history="1">
         <w:r>
           <w:rPr>
             <w:rStyle w:val="Hyperlink"/>
@@ -617,7 +654,7 @@
           <w:sz w:val="20"/>
         </w:rPr>
       </w:pPr>
-      <w:hyperlink r:id="rId8" w:history="1">
+      <w:hyperlink r:id="rId9" w:history="1">
         <w:r>
           <w:rPr>
             <w:rStyle w:val="Hyperlink"/>

</xml_diff>